<commit_message>
Adding new files to source control, had issues pushing the old repo.
</commit_message>
<xml_diff>
--- a/AFNET Project/RStudio Connect quick guide.docx
+++ b/AFNET Project/RStudio Connect quick guide.docx
@@ -1,45 +1,26 @@
 
 <file path=word/document.xml><?xml version="1.0" encoding="utf-8"?>
-<w:document xmlns:wpc="http://schemas.microsoft.com/office/word/2010/wordprocessingCanvas" xmlns:mc="http://schemas.openxmlformats.org/markup-compatibility/2006" xmlns:o="urn:schemas-microsoft-com:office:office" xmlns:r="http://schemas.openxmlformats.org/officeDocument/2006/relationships" xmlns:m="http://schemas.openxmlformats.org/officeDocument/2006/math" xmlns:v="urn:schemas-microsoft-com:vml" xmlns:wp14="http://schemas.microsoft.com/office/word/2010/wordprocessingDrawing" xmlns:wp="http://schemas.openxmlformats.org/drawingml/2006/wordprocessingDrawing" xmlns:w10="urn:schemas-microsoft-com:office:word" xmlns:w="http://schemas.openxmlformats.org/wordprocessingml/2006/main" xmlns:w14="http://schemas.microsoft.com/office/word/2010/wordml" xmlns:w15="http://schemas.microsoft.com/office/word/2012/wordml" xmlns:wpg="http://schemas.microsoft.com/office/word/2010/wordprocessingGroup" xmlns:wpi="http://schemas.microsoft.com/office/word/2010/wordprocessingInk" xmlns:wne="http://schemas.microsoft.com/office/word/2006/wordml" xmlns:wps="http://schemas.microsoft.com/office/word/2010/wordprocessingShape" mc:Ignorable="w14 w15 wp14">
+<w:document xmlns:wpc="http://schemas.microsoft.com/office/word/2010/wordprocessingCanvas" xmlns:cx="http://schemas.microsoft.com/office/drawing/2014/chartex" xmlns:cx1="http://schemas.microsoft.com/office/drawing/2015/9/8/chartex" xmlns:cx2="http://schemas.microsoft.com/office/drawing/2015/10/21/chartex" xmlns:cx3="http://schemas.microsoft.com/office/drawing/2016/5/9/chartex" xmlns:cx4="http://schemas.microsoft.com/office/drawing/2016/5/10/chartex" xmlns:cx5="http://schemas.microsoft.com/office/drawing/2016/5/11/chartex" xmlns:cx6="http://schemas.microsoft.com/office/drawing/2016/5/12/chartex" xmlns:cx7="http://schemas.microsoft.com/office/drawing/2016/5/13/chartex" xmlns:cx8="http://schemas.microsoft.com/office/drawing/2016/5/14/chartex" xmlns:mc="http://schemas.openxmlformats.org/markup-compatibility/2006" xmlns:aink="http://schemas.microsoft.com/office/drawing/2016/ink" xmlns:am3d="http://schemas.microsoft.com/office/drawing/2017/model3d" xmlns:o="urn:schemas-microsoft-com:office:office" xmlns:r="http://schemas.openxmlformats.org/officeDocument/2006/relationships" xmlns:m="http://schemas.openxmlformats.org/officeDocument/2006/math" xmlns:v="urn:schemas-microsoft-com:vml" xmlns:wp14="http://schemas.microsoft.com/office/word/2010/wordprocessingDrawing" xmlns:wp="http://schemas.openxmlformats.org/drawingml/2006/wordprocessingDrawing" xmlns:w10="urn:schemas-microsoft-com:office:word" xmlns:w="http://schemas.openxmlformats.org/wordprocessingml/2006/main" xmlns:w14="http://schemas.microsoft.com/office/word/2010/wordml" xmlns:w15="http://schemas.microsoft.com/office/word/2012/wordml" xmlns:w16cid="http://schemas.microsoft.com/office/word/2016/wordml/cid" xmlns:w16se="http://schemas.microsoft.com/office/word/2015/wordml/symex" xmlns:wpg="http://schemas.microsoft.com/office/word/2010/wordprocessingGroup" xmlns:wpi="http://schemas.microsoft.com/office/word/2010/wordprocessingInk" xmlns:wne="http://schemas.microsoft.com/office/word/2006/wordml" xmlns:wps="http://schemas.microsoft.com/office/word/2010/wordprocessingShape" mc:Ignorable="w14 w15 w16se w16cid wp14">
   <w:body>
     <w:p>
       <w:r>
         <w:t xml:space="preserve">I installed </w:t>
       </w:r>
       <w:hyperlink r:id="rId4" w:history="1">
-        <w:proofErr w:type="spellStart"/>
         <w:r>
           <w:rPr>
             <w:rStyle w:val="Hyperlink"/>
           </w:rPr>
-          <w:t>RStudio</w:t>
+          <w:t>RStudio Connect QuickStart</w:t>
         </w:r>
-        <w:proofErr w:type="spellEnd"/>
-        <w:r>
-          <w:rPr>
-            <w:rStyle w:val="Hyperlink"/>
-          </w:rPr>
-          <w:t xml:space="preserve"> Connect </w:t>
-        </w:r>
-        <w:proofErr w:type="spellStart"/>
-        <w:r>
-          <w:rPr>
-            <w:rStyle w:val="Hyperlink"/>
-          </w:rPr>
-          <w:t>QuickStart</w:t>
-        </w:r>
-        <w:proofErr w:type="spellEnd"/>
       </w:hyperlink>
       <w:r>
-        <w:t xml:space="preserve"> to test out some of the features. Basically, after you install it from this link you need to run it from an Oracle Virtual Machine, which simulates running the application on a server which is how you would run actual </w:t>
-      </w:r>
-      <w:proofErr w:type="spellStart"/>
-      <w:r>
-        <w:t>RStudio</w:t>
-      </w:r>
-      <w:proofErr w:type="spellEnd"/>
-      <w:r>
-        <w:t xml:space="preserve"> Connect. </w:t>
+        <w:t xml:space="preserve"> to test out some of the features. Basically, after you install it from this link you need to run it from an Oracle Virtual </w:t>
+      </w:r>
+      <w:bookmarkStart w:id="0" w:name="_GoBack"/>
+      <w:bookmarkEnd w:id="0"/>
+      <w:r>
+        <w:t xml:space="preserve">Machine, which simulates running the application on a server which is how you would run actual RStudio Connect. </w:t>
       </w:r>
     </w:p>
     <w:p>
@@ -48,7 +29,7 @@
           <w:noProof/>
         </w:rPr>
         <w:drawing>
-          <wp:inline distT="0" distB="0" distL="0" distR="0" wp14:anchorId="57CB4CA0" wp14:editId="081C6516">
+          <wp:inline distT="0" distB="0" distL="0" distR="0" wp14:anchorId="7A5AFF73" wp14:editId="1006EABF">
             <wp:extent cx="5132290" cy="3253740"/>
             <wp:effectExtent l="19050" t="19050" r="11430" b="22860"/>
             <wp:docPr id="2" name="Picture 2"/>
@@ -94,12 +75,10 @@
         <w:t xml:space="preserve">Once installed you connect to the RS Connect instance running on the virtual machine using a </w:t>
       </w:r>
       <w:proofErr w:type="spellStart"/>
-      <w:proofErr w:type="gramStart"/>
       <w:r>
         <w:t>url</w:t>
       </w:r>
       <w:proofErr w:type="spellEnd"/>
-      <w:proofErr w:type="gramEnd"/>
       <w:r>
         <w:t xml:space="preserve"> that references your own machine.</w:t>
       </w:r>
@@ -113,7 +92,7 @@
           <w:noProof/>
         </w:rPr>
         <w:drawing>
-          <wp:inline distT="0" distB="0" distL="0" distR="0" wp14:anchorId="04565D37" wp14:editId="08FE7A29">
+          <wp:inline distT="0" distB="0" distL="0" distR="0" wp14:anchorId="7468608C" wp14:editId="634CDFC8">
             <wp:extent cx="5943600" cy="2423795"/>
             <wp:effectExtent l="19050" t="19050" r="19050" b="14605"/>
             <wp:docPr id="1" name="Picture 1"/>
@@ -160,18 +139,7 @@
     <w:p>
       <w:r>
         <w:lastRenderedPageBreak/>
-        <w:t xml:space="preserve">You can publish to this local server, however, due to storage issues on my computer I was not able to successfully publish any documents to it. </w:t>
-      </w:r>
-      <w:r>
-        <w:t xml:space="preserve"> I setup a connection between </w:t>
-      </w:r>
-      <w:proofErr w:type="spellStart"/>
-      <w:r>
-        <w:t>RStudio</w:t>
-      </w:r>
-      <w:proofErr w:type="spellEnd"/>
-      <w:r>
-        <w:t xml:space="preserve"> and RS Connect quite easily. </w:t>
+        <w:t xml:space="preserve">You can publish to this local server, however, due to storage issues on my computer I was not able to successfully publish any documents to it.  I setup a connection between RStudio and RS Connect quite easily. </w:t>
       </w:r>
     </w:p>
     <w:p>
@@ -180,7 +148,7 @@
           <w:noProof/>
         </w:rPr>
         <w:drawing>
-          <wp:inline distT="0" distB="0" distL="0" distR="0" wp14:anchorId="599C574F" wp14:editId="511D3D4F">
+          <wp:inline distT="0" distB="0" distL="0" distR="0" wp14:anchorId="1731DE7D" wp14:editId="6F312B49">
             <wp:extent cx="5609524" cy="3514286"/>
             <wp:effectExtent l="19050" t="19050" r="10795" b="10160"/>
             <wp:docPr id="3" name="Picture 3"/>
@@ -232,7 +200,7 @@
           <w:noProof/>
         </w:rPr>
         <w:drawing>
-          <wp:inline distT="0" distB="0" distL="0" distR="0" wp14:anchorId="61A61260" wp14:editId="1C3DC5CE">
+          <wp:inline distT="0" distB="0" distL="0" distR="0" wp14:anchorId="4C569378" wp14:editId="3064377D">
             <wp:extent cx="5943600" cy="2681605"/>
             <wp:effectExtent l="19050" t="19050" r="19050" b="23495"/>
             <wp:docPr id="5" name="Picture 5"/>
@@ -278,8 +246,6 @@
         <w:lastRenderedPageBreak/>
         <w:t>Above was an example of how RS Connect can be used to send a scheduled email. Below is an example of using RS Connect to send an email only if certain conditions are met. Below, an email is sent to the sales team only if sales are over 10,000, else they are not emailed the report.</w:t>
       </w:r>
-      <w:bookmarkStart w:id="0" w:name="_GoBack"/>
-      <w:bookmarkEnd w:id="0"/>
     </w:p>
     <w:p>
       <w:r>
@@ -287,7 +253,7 @@
           <w:noProof/>
         </w:rPr>
         <w:drawing>
-          <wp:inline distT="0" distB="0" distL="0" distR="0" wp14:anchorId="572F8EA1" wp14:editId="69C89A9A">
+          <wp:inline distT="0" distB="0" distL="0" distR="0" wp14:anchorId="0FB18889" wp14:editId="28CFA63F">
             <wp:extent cx="4773786" cy="3848100"/>
             <wp:effectExtent l="19050" t="19050" r="27305" b="19050"/>
             <wp:docPr id="6" name="Picture 6"/>
@@ -339,7 +305,7 @@
 </file>
 
 <file path=word/styles.xml><?xml version="1.0" encoding="utf-8"?>
-<w:styles xmlns:mc="http://schemas.openxmlformats.org/markup-compatibility/2006" xmlns:r="http://schemas.openxmlformats.org/officeDocument/2006/relationships" xmlns:w="http://schemas.openxmlformats.org/wordprocessingml/2006/main" xmlns:w14="http://schemas.microsoft.com/office/word/2010/wordml" xmlns:w15="http://schemas.microsoft.com/office/word/2012/wordml" mc:Ignorable="w14 w15">
+<w:styles xmlns:mc="http://schemas.openxmlformats.org/markup-compatibility/2006" xmlns:r="http://schemas.openxmlformats.org/officeDocument/2006/relationships" xmlns:w="http://schemas.openxmlformats.org/wordprocessingml/2006/main" xmlns:w14="http://schemas.microsoft.com/office/word/2010/wordml" xmlns:w15="http://schemas.microsoft.com/office/word/2012/wordml" xmlns:w16cid="http://schemas.microsoft.com/office/word/2016/wordml/cid" xmlns:w16se="http://schemas.microsoft.com/office/word/2015/wordml/symex" mc:Ignorable="w14 w15 w16se w16cid">
   <w:docDefaults>
     <w:rPrDefault>
       <w:rPr>
@@ -355,7 +321,7 @@
       </w:pPr>
     </w:pPrDefault>
   </w:docDefaults>
-  <w:latentStyles w:defLockedState="0" w:defUIPriority="99" w:defSemiHidden="0" w:defUnhideWhenUsed="0" w:defQFormat="0" w:count="371">
+  <w:latentStyles w:defLockedState="0" w:defUIPriority="99" w:defSemiHidden="0" w:defUnhideWhenUsed="0" w:defQFormat="0" w:count="376">
     <w:lsdException w:name="Normal" w:uiPriority="0" w:qFormat="1"/>
     <w:lsdException w:name="heading 1" w:uiPriority="9" w:qFormat="1"/>
     <w:lsdException w:name="heading 2" w:semiHidden="1" w:uiPriority="9" w:unhideWhenUsed="1" w:qFormat="1"/>
@@ -461,7 +427,6 @@
     <w:lsdException w:name="HTML Sample" w:semiHidden="1" w:unhideWhenUsed="1"/>
     <w:lsdException w:name="HTML Typewriter" w:semiHidden="1" w:unhideWhenUsed="1"/>
     <w:lsdException w:name="HTML Variable" w:semiHidden="1" w:unhideWhenUsed="1"/>
-    <w:lsdException w:name="Normal Table" w:semiHidden="1" w:unhideWhenUsed="1"/>
     <w:lsdException w:name="annotation subject" w:semiHidden="1" w:unhideWhenUsed="1"/>
     <w:lsdException w:name="No List" w:semiHidden="1" w:unhideWhenUsed="1"/>
     <w:lsdException w:name="Outline List 1" w:semiHidden="1" w:unhideWhenUsed="1"/>
@@ -504,11 +469,8 @@
     <w:lsdException w:name="Table Contemporary" w:semiHidden="1" w:unhideWhenUsed="1"/>
     <w:lsdException w:name="Table Elegant" w:semiHidden="1" w:unhideWhenUsed="1"/>
     <w:lsdException w:name="Table Professional" w:semiHidden="1" w:unhideWhenUsed="1"/>
-    <w:lsdException w:name="Table Subtle 1" w:semiHidden="1" w:unhideWhenUsed="1"/>
     <w:lsdException w:name="Table Subtle 2" w:semiHidden="1" w:unhideWhenUsed="1"/>
     <w:lsdException w:name="Table Web 1" w:semiHidden="1" w:unhideWhenUsed="1"/>
-    <w:lsdException w:name="Table Web 2" w:semiHidden="1" w:unhideWhenUsed="1"/>
-    <w:lsdException w:name="Table Web 3" w:semiHidden="1" w:unhideWhenUsed="1"/>
     <w:lsdException w:name="Balloon Text" w:semiHidden="1" w:unhideWhenUsed="1"/>
     <w:lsdException w:name="Table Grid" w:uiPriority="39"/>
     <w:lsdException w:name="Table Theme" w:semiHidden="1" w:unhideWhenUsed="1"/>
@@ -727,6 +689,11 @@
     <w:lsdException w:name="List Table 5 Dark Accent 6" w:uiPriority="50"/>
     <w:lsdException w:name="List Table 6 Colorful Accent 6" w:uiPriority="51"/>
     <w:lsdException w:name="List Table 7 Colorful Accent 6" w:uiPriority="52"/>
+    <w:lsdException w:name="Mention" w:semiHidden="1" w:unhideWhenUsed="1"/>
+    <w:lsdException w:name="Smart Hyperlink" w:semiHidden="1" w:unhideWhenUsed="1"/>
+    <w:lsdException w:name="Hashtag" w:semiHidden="1" w:unhideWhenUsed="1"/>
+    <w:lsdException w:name="Unresolved Mention" w:semiHidden="1" w:unhideWhenUsed="1"/>
+    <w:lsdException w:name="Smart Link" w:semiHidden="1" w:unhideWhenUsed="1"/>
   </w:latentStyles>
   <w:style w:type="paragraph" w:default="1" w:styleId="Normal">
     <w:name w:val="Normal"/>

</xml_diff>